<commit_message>
fix: Update CV to enhance clarity and include additional skills and interests
</commit_message>
<xml_diff>
--- a/assets/files/ToyganKilic_09_21_2025.docx
+++ b/assets/files/ToyganKilic_09_21_2025.docx
@@ -391,21 +391,7 @@
           <w:rPr>
             <w:rStyle w:val="Hyperlink"/>
           </w:rPr>
-          <w:t>linkedin.com/in/</w:t>
-        </w:r>
-        <w:proofErr w:type="spellStart"/>
-        <w:r>
-          <w:rPr>
-            <w:rStyle w:val="Hyperlink"/>
-          </w:rPr>
-          <w:t>toygan-kilic</w:t>
-        </w:r>
-        <w:proofErr w:type="spellEnd"/>
-        <w:r>
-          <w:rPr>
-            <w:rStyle w:val="Hyperlink"/>
-          </w:rPr>
-          <w:t>/</w:t>
+          <w:t>linkedin.com/in/toygan-kilic/</w:t>
         </w:r>
       </w:hyperlink>
       <w:r>
@@ -445,7 +431,7 @@
           <w:i/>
           <w:iCs/>
         </w:rPr>
-        <w:t xml:space="preserve">As a specialist in </w:t>
+        <w:t xml:space="preserve">I began my career with a strong focus on classical </w:t>
       </w:r>
       <w:r>
         <w:rPr>
@@ -454,14 +440,14 @@
           <w:i/>
           <w:iCs/>
         </w:rPr>
-        <w:t>signal/image processing</w:t>
+        <w:t>signal and image processing</w:t>
       </w:r>
       <w:r>
         <w:rPr>
           <w:i/>
           <w:iCs/>
         </w:rPr>
-        <w:t xml:space="preserve">, I have applied my expertise in </w:t>
+        <w:t xml:space="preserve">, where I learned the fundamentals of </w:t>
       </w:r>
       <w:r>
         <w:rPr>
@@ -470,21 +456,14 @@
           <w:i/>
           <w:iCs/>
         </w:rPr>
-        <w:t>computational imaging</w:t>
+        <w:t>optimization and developed algorithms</w:t>
       </w:r>
       <w:r>
         <w:rPr>
           <w:i/>
           <w:iCs/>
         </w:rPr>
-        <w:t xml:space="preserve"> across multiple domains, including </w:t>
-      </w:r>
-      <w:r>
-        <w:rPr>
-          <w:i/>
-          <w:iCs/>
-        </w:rPr>
-        <w:t>magnetic resonance (</w:t>
+        <w:t xml:space="preserve"> for applications such as MR image reconstruction, camera imaging, and radar SAR systems. This early experience gave me a solid foundation in physics-based modeling and classical approaches to </w:t>
       </w:r>
       <w:r>
         <w:rPr>
@@ -493,21 +472,14 @@
           <w:i/>
           <w:iCs/>
         </w:rPr>
-        <w:t>MR</w:t>
+        <w:t>inverse problems</w:t>
       </w:r>
       <w:r>
         <w:rPr>
           <w:i/>
           <w:iCs/>
         </w:rPr>
-        <w:t xml:space="preserve">) </w:t>
-      </w:r>
-      <w:r>
-        <w:rPr>
-          <w:i/>
-          <w:iCs/>
-        </w:rPr>
-        <w:t xml:space="preserve">image reconstruction, </w:t>
+        <w:t xml:space="preserve">. Wanting to expand my expertise and explore the potential of </w:t>
       </w:r>
       <w:r>
         <w:rPr>
@@ -516,14 +488,14 @@
           <w:i/>
           <w:iCs/>
         </w:rPr>
-        <w:t>camera imaging</w:t>
+        <w:t>machine learning</w:t>
       </w:r>
       <w:r>
         <w:rPr>
           <w:i/>
           <w:iCs/>
         </w:rPr>
-        <w:t xml:space="preserve">, and </w:t>
+        <w:t xml:space="preserve">, I moved to the United States to pursue my Ph.D. My doctoral research centers on </w:t>
       </w:r>
       <w:r>
         <w:rPr>
@@ -532,14 +504,14 @@
           <w:i/>
           <w:iCs/>
         </w:rPr>
-        <w:t>radar SAR</w:t>
+        <w:t>deep learning and optimization</w:t>
       </w:r>
       <w:r>
         <w:rPr>
           <w:i/>
           <w:iCs/>
         </w:rPr>
-        <w:t xml:space="preserve"> algorithms, building a strong foundation in both hand-crafted and data-driven algorithm design. My work as a </w:t>
+        <w:t xml:space="preserve"> for ultra-high-field MRI, with a particular emphasis on parallel transmit (pTx) pulse design and advanced diffusion-weighted imaging reconstruction. By combining classical signal processing principles with modern </w:t>
       </w:r>
       <w:r>
         <w:rPr>
@@ -548,14 +520,14 @@
           <w:i/>
           <w:iCs/>
         </w:rPr>
-        <w:t>radar system engineer</w:t>
+        <w:t>ML/DL</w:t>
       </w:r>
       <w:r>
         <w:rPr>
           <w:i/>
           <w:iCs/>
         </w:rPr>
-        <w:t xml:space="preserve"> exposed me to diverse aspects of projects where I refined algorithms for practical use, while my role as an </w:t>
+        <w:t xml:space="preserve"> frameworks, including </w:t>
       </w:r>
       <w:r>
         <w:rPr>
@@ -564,100 +536,15 @@
           <w:i/>
           <w:iCs/>
         </w:rPr>
-        <w:t>FPGA engineer</w:t>
+        <w:t>convolutional neural networks, score-based generative models, and physics-informed neural networks</w:t>
       </w:r>
       <w:r>
         <w:rPr>
           <w:i/>
           <w:iCs/>
         </w:rPr>
-        <w:t xml:space="preserve"> strengthened my ability to implement algorithms at </w:t>
-      </w:r>
-      <w:r>
-        <w:rPr>
-          <w:i/>
-          <w:iCs/>
-        </w:rPr>
-        <w:t>a</w:t>
-      </w:r>
-      <w:r>
-        <w:rPr>
-          <w:i/>
-          <w:iCs/>
-        </w:rPr>
-        <w:t xml:space="preserve"> low level, bridging theory with hardware. Currently, during my Ph.D., I am focusing on optimization algorithms for </w:t>
-      </w:r>
-      <w:r>
-        <w:rPr>
-          <w:b/>
-          <w:bCs/>
-          <w:i/>
-          <w:iCs/>
-        </w:rPr>
-        <w:t>machine</w:t>
-      </w:r>
-      <w:r>
-        <w:rPr>
-          <w:b/>
-          <w:bCs/>
-          <w:i/>
-          <w:iCs/>
-        </w:rPr>
-        <w:t>/</w:t>
-      </w:r>
-      <w:r>
-        <w:rPr>
-          <w:b/>
-          <w:bCs/>
-          <w:i/>
-          <w:iCs/>
-        </w:rPr>
-        <w:t>deep learning</w:t>
-      </w:r>
-      <w:r>
-        <w:rPr>
-          <w:i/>
-          <w:iCs/>
-        </w:rPr>
-        <w:t xml:space="preserve"> applications, particularly in </w:t>
-      </w:r>
-      <w:r>
-        <w:rPr>
-          <w:b/>
-          <w:bCs/>
-          <w:i/>
-          <w:iCs/>
-        </w:rPr>
-        <w:t>parallel transmit (pTx)</w:t>
-      </w:r>
-      <w:r>
-        <w:rPr>
-          <w:i/>
-          <w:iCs/>
-        </w:rPr>
-        <w:t xml:space="preserve"> pulse design, where I combine my background in signal processing with modern ML/DL frameworks to develop innovative solutions for next-generation </w:t>
-      </w:r>
-      <w:r>
-        <w:rPr>
-          <w:b/>
-          <w:bCs/>
-          <w:i/>
-          <w:iCs/>
-        </w:rPr>
-        <w:t>MRI</w:t>
-      </w:r>
-      <w:r>
-        <w:rPr>
-          <w:i/>
-          <w:iCs/>
-        </w:rPr>
-        <w:t xml:space="preserve"> technology.</w:t>
-      </w:r>
-    </w:p>
-    <w:p>
-      <w:pPr>
-        <w:jc w:val="both"/>
-      </w:pPr>
+        <w:t>, I aim to create innovative solutions that address some of the problems in next-generation MRI.</w:t>
+      </w:r>
     </w:p>
     <w:p>
       <w:pPr>
@@ -694,6 +581,9 @@
       </w:r>
       <w:r>
         <w:t>MRI, IDEA</w:t>
+      </w:r>
+      <w:r>
+        <w:t>, MLflow</w:t>
       </w:r>
     </w:p>
     <w:p/>
@@ -906,21 +796,12 @@
             </w:tcMar>
           </w:tcPr>
           <w:p>
-            <w:proofErr w:type="spellStart"/>
             <w:r>
               <w:rPr>
                 <w:b/>
                 <w:bCs/>
               </w:rPr>
-              <w:t>Bilkent</w:t>
-            </w:r>
-            <w:proofErr w:type="spellEnd"/>
-            <w:r>
-              <w:rPr>
-                <w:b/>
-                <w:bCs/>
-              </w:rPr>
-              <w:t xml:space="preserve"> University</w:t>
+              <w:t>Bilkent University</w:t>
             </w:r>
           </w:p>
         </w:tc>
@@ -1066,21 +947,12 @@
             </w:tcMar>
           </w:tcPr>
           <w:p>
-            <w:proofErr w:type="spellStart"/>
             <w:r>
               <w:rPr>
                 <w:b/>
                 <w:bCs/>
               </w:rPr>
-              <w:t>Bilkent</w:t>
-            </w:r>
-            <w:proofErr w:type="spellEnd"/>
-            <w:r>
-              <w:rPr>
-                <w:b/>
-                <w:bCs/>
-              </w:rPr>
-              <w:t xml:space="preserve"> University</w:t>
+              <w:t>Bilkent University</w:t>
             </w:r>
           </w:p>
         </w:tc>
@@ -1302,9 +1174,6 @@
             </w:tcMar>
           </w:tcPr>
           <w:p>
-            <w:pPr>
-              <w:spacing w:line="360" w:lineRule="auto"/>
-            </w:pPr>
             <w:r>
               <w:rPr>
                 <w:i/>
@@ -1509,6 +1378,14 @@
             </w:tcMar>
           </w:tcPr>
           <w:p>
+            <w:pPr>
+              <w:rPr>
+                <w:b/>
+                <w:bCs/>
+              </w:rPr>
+            </w:pPr>
+          </w:p>
+          <w:p>
             <w:r>
               <w:rPr>
                 <w:b/>
@@ -1566,9 +1443,6 @@
             </w:tcMar>
           </w:tcPr>
           <w:p>
-            <w:pPr>
-              <w:spacing w:line="360" w:lineRule="auto"/>
-            </w:pPr>
             <w:r>
               <w:rPr>
                 <w:i/>
@@ -1681,6 +1555,14 @@
             </w:tcMar>
           </w:tcPr>
           <w:p>
+            <w:pPr>
+              <w:rPr>
+                <w:b/>
+                <w:bCs/>
+              </w:rPr>
+            </w:pPr>
+          </w:p>
+          <w:p>
             <w:r>
               <w:rPr>
                 <w:b/>
@@ -1738,9 +1620,6 @@
             </w:tcMar>
           </w:tcPr>
           <w:p>
-            <w:pPr>
-              <w:spacing w:line="360" w:lineRule="auto"/>
-            </w:pPr>
             <w:r>
               <w:rPr>
                 <w:i/>
@@ -1875,6 +1754,14 @@
             </w:tcMar>
           </w:tcPr>
           <w:p>
+            <w:pPr>
+              <w:rPr>
+                <w:b/>
+                <w:bCs/>
+              </w:rPr>
+            </w:pPr>
+          </w:p>
+          <w:p>
             <w:r>
               <w:rPr>
                 <w:b/>
@@ -1932,9 +1819,6 @@
             </w:tcMar>
           </w:tcPr>
           <w:p>
-            <w:pPr>
-              <w:spacing w:line="360" w:lineRule="auto"/>
-            </w:pPr>
             <w:r>
               <w:rPr>
                 <w:i/>
@@ -1996,15 +1880,7 @@
         </w:numPr>
       </w:pPr>
       <w:r>
-        <w:t xml:space="preserve">Implemented camera processing pipeline, white balance, </w:t>
-      </w:r>
-      <w:proofErr w:type="spellStart"/>
-      <w:r>
-        <w:t>demosaicing</w:t>
-      </w:r>
-      <w:proofErr w:type="spellEnd"/>
-      <w:r>
-        <w:t xml:space="preserve">, and gamma correction in </w:t>
+        <w:t xml:space="preserve">Implemented camera processing pipeline, white balance, demosaicing, and gamma correction in </w:t>
       </w:r>
       <w:r>
         <w:t>C++ and MATLAB</w:t>
@@ -2019,15 +1895,7 @@
         </w:numPr>
       </w:pPr>
       <w:r>
-        <w:t xml:space="preserve">Tested the camera image quality using </w:t>
-      </w:r>
-      <w:proofErr w:type="spellStart"/>
-      <w:r>
-        <w:t>Imatest</w:t>
-      </w:r>
-      <w:proofErr w:type="spellEnd"/>
-      <w:r>
-        <w:t xml:space="preserve"> Software to test sharpness, noise, and color response</w:t>
+        <w:t>Tested the camera image quality using Imatest Software to test sharpness, noise, and color response</w:t>
       </w:r>
     </w:p>
     <w:p>
@@ -2081,21 +1949,20 @@
             </w:tcMar>
           </w:tcPr>
           <w:p>
-            <w:proofErr w:type="spellStart"/>
-            <w:r>
+            <w:pPr>
               <w:rPr>
                 <w:b/>
                 <w:bCs/>
               </w:rPr>
-              <w:t>Bilkent</w:t>
-            </w:r>
-            <w:proofErr w:type="spellEnd"/>
+            </w:pPr>
+          </w:p>
+          <w:p>
             <w:r>
               <w:rPr>
                 <w:b/>
                 <w:bCs/>
               </w:rPr>
-              <w:t xml:space="preserve"> University</w:t>
+              <w:t>Bilkent University</w:t>
             </w:r>
           </w:p>
         </w:tc>
@@ -2147,9 +2014,6 @@
             </w:tcMar>
           </w:tcPr>
           <w:p>
-            <w:pPr>
-              <w:spacing w:line="360" w:lineRule="auto"/>
-            </w:pPr>
             <w:r>
               <w:rPr>
                 <w:i/>
@@ -2245,6 +2109,33 @@
           <w:szCs w:val="12"/>
         </w:rPr>
       </w:pPr>
+    </w:p>
+    <w:p>
+      <w:pPr>
+        <w:rPr>
+          <w:sz w:val="12"/>
+          <w:szCs w:val="12"/>
+        </w:rPr>
+      </w:pPr>
+    </w:p>
+    <w:p>
+      <w:pPr>
+        <w:pStyle w:val="Title"/>
+        <w:pBdr>
+          <w:bottom w:val="single" w:sz="6" w:space="1" w:color="000000"/>
+        </w:pBdr>
+        <w:spacing w:after="120"/>
+      </w:pPr>
+      <w:r>
+        <w:rPr>
+          <w:b/>
+          <w:bCs/>
+          <w:color w:val="000000"/>
+          <w:sz w:val="24"/>
+          <w:szCs w:val="24"/>
+        </w:rPr>
+        <w:t>INTERNSHIPS</w:t>
+      </w:r>
       <w:r>
         <w:rPr>
           <w:sz w:val="12"/>
@@ -2292,22 +2183,12 @@
             </w:tcMar>
           </w:tcPr>
           <w:p>
-            <w:proofErr w:type="spellStart"/>
             <w:r>
               <w:rPr>
                 <w:b/>
                 <w:bCs/>
               </w:rPr>
-              <w:lastRenderedPageBreak/>
-              <w:t>Greinon</w:t>
-            </w:r>
-            <w:proofErr w:type="spellEnd"/>
-            <w:r>
-              <w:rPr>
-                <w:b/>
-                <w:bCs/>
-              </w:rPr>
-              <w:t xml:space="preserve"> Engineering AB</w:t>
+              <w:t>Greinon Engineering AB</w:t>
             </w:r>
           </w:p>
         </w:tc>
@@ -2663,15 +2544,7 @@
         </w:numPr>
       </w:pPr>
       <w:r>
-        <w:t xml:space="preserve">E </w:t>
-      </w:r>
-      <w:proofErr w:type="spellStart"/>
-      <w:r>
-        <w:t>Kopanoglu</w:t>
-      </w:r>
-      <w:proofErr w:type="spellEnd"/>
-      <w:r>
-        <w:t>, A Gungor,</w:t>
+        <w:t>E Kopanoglu, A Gungor,</w:t>
       </w:r>
       <w:r>
         <w:rPr>
@@ -2681,15 +2554,7 @@
         <w:t xml:space="preserve"> T Kilic</w:t>
       </w:r>
       <w:r>
-        <w:t xml:space="preserve">, EU Saritas, KK Oguz, T </w:t>
-      </w:r>
-      <w:proofErr w:type="spellStart"/>
-      <w:r>
-        <w:t>Cukur</w:t>
-      </w:r>
-      <w:proofErr w:type="spellEnd"/>
-      <w:r>
-        <w:t xml:space="preserve">, HE Guven </w:t>
+        <w:t xml:space="preserve">, EU Saritas, KK Oguz, T Cukur, HE Guven </w:t>
       </w:r>
       <w:r>
         <w:rPr>
@@ -2727,38 +2592,14 @@
         <w:t xml:space="preserve"> T Kilic</w:t>
       </w:r>
       <w:r>
-        <w:t xml:space="preserve">, T </w:t>
-      </w:r>
-      <w:proofErr w:type="spellStart"/>
-      <w:r>
-        <w:t>Cukur</w:t>
-      </w:r>
-      <w:proofErr w:type="spellEnd"/>
-      <w:r>
-        <w:t xml:space="preserve">, EU Saritas </w:t>
+        <w:t xml:space="preserve">, T Cukur, EU Saritas </w:t>
       </w:r>
       <w:r>
         <w:rPr>
           <w:i/>
           <w:iCs/>
         </w:rPr>
-        <w:t xml:space="preserve">“Anatomical Measurements Correlate with Individual </w:t>
-      </w:r>
-      <w:proofErr w:type="spellStart"/>
-      <w:r>
-        <w:rPr>
-          <w:i/>
-          <w:iCs/>
-        </w:rPr>
-        <w:t>Magnetostimulation</w:t>
-      </w:r>
-      <w:proofErr w:type="spellEnd"/>
-      <w:r>
-        <w:rPr>
-          <w:i/>
-          <w:iCs/>
-        </w:rPr>
-        <w:t xml:space="preserve"> Thresholds for kHz-range Homogeneous Magnetic Fields”</w:t>
+        <w:t>“Anatomical Measurements Correlate with Individual Magnetostimulation Thresholds for kHz-range Homogeneous Magnetic Fields”</w:t>
       </w:r>
       <w:r>
         <w:t>, Medical Physics, 47: 1836–1844, 2020 DOI: 10.1002/mp.14032</w:t>
@@ -2789,23 +2630,7 @@
         <w:t>T Kilic</w:t>
       </w:r>
       <w:r>
-        <w:t xml:space="preserve">, A Gungor, E </w:t>
-      </w:r>
-      <w:proofErr w:type="spellStart"/>
-      <w:r>
-        <w:t>Kopanoglu</w:t>
-      </w:r>
-      <w:proofErr w:type="spellEnd"/>
-      <w:r>
-        <w:t xml:space="preserve">, HE Guven, EU Saritas, A Koc, T </w:t>
-      </w:r>
-      <w:proofErr w:type="spellStart"/>
-      <w:r>
-        <w:t>Cukur</w:t>
-      </w:r>
-      <w:proofErr w:type="spellEnd"/>
-      <w:r>
-        <w:t xml:space="preserve"> </w:t>
+        <w:t xml:space="preserve">, A Gungor, E Kopanoglu, HE Guven, EU Saritas, A Koc, T Cukur </w:t>
       </w:r>
       <w:r>
         <w:rPr>
@@ -2815,16 +2640,17 @@
         <w:t>“Statistically Segregated k-Space Sampling for Accelerating Multiple-Acquisition MRI”</w:t>
       </w:r>
       <w:r>
-        <w:t xml:space="preserve">, IEEE Trans Med </w:t>
-      </w:r>
-      <w:proofErr w:type="spellStart"/>
-      <w:r>
-        <w:t>Imag</w:t>
-      </w:r>
-      <w:proofErr w:type="spellEnd"/>
-      <w:r>
-        <w:t>, 38(7):1701–1714, 2019 DOI: 10.1109/TMI.2019.2892378</w:t>
-      </w:r>
+        <w:t>, IEEE Trans Med Imag, 38(7):1701–1714, 2019 DOI: 10.1109/TMI.2019.2892378</w:t>
+      </w:r>
+    </w:p>
+    <w:p>
+      <w:pPr>
+        <w:rPr>
+          <w:b/>
+          <w:bCs/>
+          <w:u w:val="single"/>
+        </w:rPr>
+      </w:pPr>
     </w:p>
     <w:p>
       <w:pPr>
@@ -2859,15 +2685,7 @@
         <w:t>T Kilic</w:t>
       </w:r>
       <w:r>
-        <w:t xml:space="preserve">, YU </w:t>
-      </w:r>
-      <w:proofErr w:type="spellStart"/>
-      <w:r>
-        <w:t>Alcalar</w:t>
-      </w:r>
-      <w:proofErr w:type="spellEnd"/>
-      <w:r>
-        <w:t>, S Moeller, M Akcakaya</w:t>
+        <w:t>, YU Alcalar, S Moeller, M Akcakaya</w:t>
       </w:r>
       <w:r>
         <w:rPr>
@@ -2913,38 +2731,10 @@
           <w:i/>
           <w:iCs/>
         </w:rPr>
-        <w:t xml:space="preserve">“Towards Fast Hard-Constrained Parallel Transmit Design in Ultrahigh Field MRI </w:t>
-      </w:r>
-      <w:proofErr w:type="gramStart"/>
-      <w:r>
-        <w:rPr>
-          <w:i/>
-          <w:iCs/>
-        </w:rPr>
-        <w:t>With</w:t>
-      </w:r>
-      <w:proofErr w:type="gramEnd"/>
-      <w:r>
-        <w:rPr>
-          <w:i/>
-          <w:iCs/>
-        </w:rPr>
-        <w:t xml:space="preserve"> Physics-Driven Neural Networks</w:t>
-      </w:r>
-      <w:proofErr w:type="gramStart"/>
-      <w:r>
-        <w:rPr>
-          <w:i/>
-          <w:iCs/>
-        </w:rPr>
-        <w:t>”</w:t>
-      </w:r>
-      <w:r>
-        <w:t xml:space="preserve"> ,</w:t>
-      </w:r>
-      <w:proofErr w:type="gramEnd"/>
-      <w:r>
-        <w:t xml:space="preserve"> ISBI, May 2024</w:t>
+        <w:t>“Towards Fast Hard-Constrained Parallel Transmit Design in Ultrahigh Field MRI With Physics-Driven Neural Networks”</w:t>
+      </w:r>
+      <w:r>
+        <w:t xml:space="preserve"> , ISBI, May 2024</w:t>
       </w:r>
     </w:p>
     <w:p/>
@@ -2978,22 +2768,10 @@
           <w:i/>
           <w:iCs/>
         </w:rPr>
-        <w:t>“Towards Physics-Driven Neural-Network pTx Design with Hard Constraints</w:t>
-      </w:r>
-      <w:proofErr w:type="gramStart"/>
-      <w:r>
-        <w:rPr>
-          <w:i/>
-          <w:iCs/>
-        </w:rPr>
-        <w:t>”</w:t>
-      </w:r>
-      <w:r>
-        <w:t xml:space="preserve"> ,</w:t>
-      </w:r>
-      <w:proofErr w:type="gramEnd"/>
-      <w:r>
-        <w:t xml:space="preserve"> Proc. 32nd ISMRM, Singapore, May 2024</w:t>
+        <w:t>“Towards Physics-Driven Neural-Network pTx Design with Hard Constraints”</w:t>
+      </w:r>
+      <w:r>
+        <w:t xml:space="preserve"> , Proc. 32nd ISMRM, Singapore, May 2024</w:t>
       </w:r>
     </w:p>
     <w:p/>
@@ -3016,61 +2794,17 @@
         <w:t xml:space="preserve"> T Kilic</w:t>
       </w:r>
       <w:r>
-        <w:t xml:space="preserve">, S Moeller, C Shenoy, S </w:t>
-      </w:r>
-      <w:proofErr w:type="spellStart"/>
-      <w:r>
-        <w:t>Weingärtner</w:t>
-      </w:r>
-      <w:proofErr w:type="spellEnd"/>
-      <w:r>
-        <w:t xml:space="preserve">, T Leiner, M </w:t>
-      </w:r>
-      <w:proofErr w:type="spellStart"/>
-      <w:r>
-        <w:t>Akçakaya</w:t>
-      </w:r>
-      <w:proofErr w:type="spellEnd"/>
-      <w:r>
-        <w:t xml:space="preserve"> </w:t>
+        <w:t xml:space="preserve">, S Moeller, C Shenoy, S Weingärtner, T Leiner, M Akçakaya </w:t>
       </w:r>
       <w:r>
         <w:rPr>
           <w:i/>
           <w:iCs/>
         </w:rPr>
-        <w:t xml:space="preserve">“Database-Free ZS-Deep Learning Reconstruction for </w:t>
-      </w:r>
-      <w:proofErr w:type="gramStart"/>
-      <w:r>
-        <w:rPr>
-          <w:i/>
-          <w:iCs/>
-        </w:rPr>
-        <w:t>Highly-Accelerated</w:t>
-      </w:r>
-      <w:proofErr w:type="gramEnd"/>
-      <w:r>
-        <w:rPr>
-          <w:i/>
-          <w:iCs/>
-        </w:rPr>
-        <w:t xml:space="preserve"> Free-Breathing Perfusion CMR</w:t>
-      </w:r>
-      <w:proofErr w:type="gramStart"/>
-      <w:r>
-        <w:rPr>
-          <w:i/>
-          <w:iCs/>
-        </w:rPr>
-        <w:t>”</w:t>
-      </w:r>
-      <w:r>
-        <w:t xml:space="preserve"> ,</w:t>
-      </w:r>
-      <w:proofErr w:type="gramEnd"/>
-      <w:r>
-        <w:t xml:space="preserve"> Proc. 31st ISMRM, Toronto, Canada, p.0388, June 2023</w:t>
+        <w:t>“Database-Free ZS-Deep Learning Reconstruction for Highly-Accelerated Free-Breathing Perfusion CMR”</w:t>
+      </w:r>
+      <w:r>
+        <w:t xml:space="preserve"> , Proc. 31st ISMRM, Toronto, Canada, p.0388, June 2023</w:t>
       </w:r>
     </w:p>
     <w:p/>
@@ -3090,15 +2824,7 @@
         <w:t>T Kilic</w:t>
       </w:r>
       <w:r>
-        <w:t xml:space="preserve">, P Liebig, OB Demirel, J Herrler, A Nagel, K Ugurbil, M </w:t>
-      </w:r>
-      <w:proofErr w:type="spellStart"/>
-      <w:r>
-        <w:t>Akçakaya</w:t>
-      </w:r>
-      <w:proofErr w:type="spellEnd"/>
-      <w:r>
-        <w:t xml:space="preserve"> </w:t>
+        <w:t xml:space="preserve">, P Liebig, OB Demirel, J Herrler, A Nagel, K Ugurbil, M Akçakaya </w:t>
       </w:r>
       <w:r>
         <w:rPr>
@@ -3131,15 +2857,7 @@
         <w:t>T Kilic</w:t>
       </w:r>
       <w:r>
-        <w:t xml:space="preserve">, T </w:t>
-      </w:r>
-      <w:proofErr w:type="spellStart"/>
-      <w:r>
-        <w:t>Cukur</w:t>
-      </w:r>
-      <w:proofErr w:type="spellEnd"/>
-      <w:r>
-        <w:t xml:space="preserve">, EU Saritas </w:t>
+        <w:t xml:space="preserve">, T Cukur, EU Saritas </w:t>
       </w:r>
       <w:r>
         <w:rPr>
@@ -3162,15 +2880,7 @@
         </w:numPr>
       </w:pPr>
       <w:r>
-        <w:t xml:space="preserve">E </w:t>
-      </w:r>
-      <w:proofErr w:type="spellStart"/>
-      <w:r>
-        <w:t>Kopanoglu</w:t>
-      </w:r>
-      <w:proofErr w:type="spellEnd"/>
-      <w:r>
-        <w:t xml:space="preserve">, A Gungor, </w:t>
+        <w:t xml:space="preserve">E Kopanoglu, A Gungor, </w:t>
       </w:r>
       <w:r>
         <w:rPr>
@@ -3180,15 +2890,7 @@
         <w:t>T Kilic</w:t>
       </w:r>
       <w:r>
-        <w:t xml:space="preserve">, EU Saritas, K Oguz, T </w:t>
-      </w:r>
-      <w:proofErr w:type="spellStart"/>
-      <w:r>
-        <w:t>Cukur</w:t>
-      </w:r>
-      <w:proofErr w:type="spellEnd"/>
-      <w:r>
-        <w:t xml:space="preserve">, HE Guven </w:t>
+        <w:t xml:space="preserve">, EU Saritas, K Oguz, T Cukur, HE Guven </w:t>
       </w:r>
       <w:r>
         <w:rPr>
@@ -3211,15 +2913,7 @@
         </w:numPr>
       </w:pPr>
       <w:r>
-        <w:t xml:space="preserve">E </w:t>
-      </w:r>
-      <w:proofErr w:type="spellStart"/>
-      <w:r>
-        <w:t>Kopanoglu</w:t>
-      </w:r>
-      <w:proofErr w:type="spellEnd"/>
-      <w:r>
-        <w:t>, A Gungor,</w:t>
+        <w:t>E Kopanoglu, A Gungor,</w:t>
       </w:r>
       <w:r>
         <w:rPr>
@@ -3229,15 +2923,7 @@
         <w:t xml:space="preserve"> T Kilic</w:t>
       </w:r>
       <w:r>
-        <w:t xml:space="preserve">, EU Saritas, T </w:t>
-      </w:r>
-      <w:proofErr w:type="spellStart"/>
-      <w:r>
-        <w:t>Cukur</w:t>
-      </w:r>
-      <w:proofErr w:type="spellEnd"/>
-      <w:r>
-        <w:t xml:space="preserve">, HE Guven </w:t>
+        <w:t xml:space="preserve">, EU Saritas, T Cukur, HE Guven </w:t>
       </w:r>
       <w:r>
         <w:rPr>
@@ -3267,15 +2953,7 @@
         <w:t>T Kilic</w:t>
       </w:r>
       <w:r>
-        <w:t xml:space="preserve">, O Algin, T </w:t>
-      </w:r>
-      <w:proofErr w:type="spellStart"/>
-      <w:r>
-        <w:t>Cukur</w:t>
-      </w:r>
-      <w:proofErr w:type="spellEnd"/>
-      <w:r>
-        <w:t xml:space="preserve">, EU Saritas </w:t>
+        <w:t xml:space="preserve">, O Algin, T Cukur, EU Saritas </w:t>
       </w:r>
       <w:r>
         <w:rPr>
@@ -3305,46 +2983,14 @@
         <w:t>T Kilic</w:t>
       </w:r>
       <w:r>
-        <w:t xml:space="preserve">, E </w:t>
-      </w:r>
-      <w:proofErr w:type="spellStart"/>
-      <w:r>
-        <w:t>Ilicak</w:t>
-      </w:r>
-      <w:proofErr w:type="spellEnd"/>
-      <w:r>
-        <w:t xml:space="preserve">, T </w:t>
-      </w:r>
-      <w:proofErr w:type="spellStart"/>
-      <w:r>
-        <w:t>Cukur</w:t>
-      </w:r>
-      <w:proofErr w:type="spellEnd"/>
-      <w:r>
-        <w:t xml:space="preserve">, EU Saritas </w:t>
+        <w:t xml:space="preserve">, E Ilicak, T Cukur, EU Saritas </w:t>
       </w:r>
       <w:r>
         <w:rPr>
           <w:i/>
           <w:iCs/>
         </w:rPr>
-        <w:t xml:space="preserve">“Improved </w:t>
-      </w:r>
-      <w:proofErr w:type="spellStart"/>
-      <w:r>
-        <w:rPr>
-          <w:i/>
-          <w:iCs/>
-        </w:rPr>
-        <w:t>SPIRiT</w:t>
-      </w:r>
-      <w:proofErr w:type="spellEnd"/>
-      <w:r>
-        <w:rPr>
-          <w:i/>
-          <w:iCs/>
-        </w:rPr>
-        <w:t xml:space="preserve"> Operator for Joint Reconstruction of Multiple T2-Weighted Images”</w:t>
+        <w:t>“Improved SPIRiT Operator for Joint Reconstruction of Multiple T2-Weighted Images”</w:t>
       </w:r>
       <w:r>
         <w:t xml:space="preserve"> Proc. 25th ISMRM, Hawaii, USA, p.5165, April 2017</w:t>
@@ -3360,15 +3006,7 @@
         </w:numPr>
       </w:pPr>
       <w:r>
-        <w:t xml:space="preserve">E </w:t>
-      </w:r>
-      <w:proofErr w:type="spellStart"/>
-      <w:r>
-        <w:t>Kopanoglu</w:t>
-      </w:r>
-      <w:proofErr w:type="spellEnd"/>
-      <w:r>
-        <w:t xml:space="preserve">, A Gungor, </w:t>
+        <w:t xml:space="preserve">E Kopanoglu, A Gungor, </w:t>
       </w:r>
       <w:r>
         <w:rPr>
@@ -3378,15 +3016,7 @@
         <w:t>T Kilic</w:t>
       </w:r>
       <w:r>
-        <w:t xml:space="preserve">, EU Saritas, T </w:t>
-      </w:r>
-      <w:proofErr w:type="spellStart"/>
-      <w:r>
-        <w:t>Cukur</w:t>
-      </w:r>
-      <w:proofErr w:type="spellEnd"/>
-      <w:r>
-        <w:t xml:space="preserve">, HE Guven </w:t>
+        <w:t xml:space="preserve">, EU Saritas, T Cukur, HE Guven </w:t>
       </w:r>
       <w:r>
         <w:rPr>
@@ -3432,7 +3062,7 @@
         <v:path o:extrusionok="f" gradientshapeok="t" o:connecttype="rect"/>
         <o:lock v:ext="edit" aspectratio="t"/>
       </v:shapetype>
-      <v:shape id="_x0000_i1033" type="#_x0000_t75" alt="Smart Phone outline" style="width:7.5pt;height:9pt;visibility:visible" o:gfxdata="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" o:bullet="t">
+      <v:shape id="_x0000_i1029" type="#_x0000_t75" alt="Smart Phone outline" style="width:7.7pt;height:8.55pt;visibility:visible" o:gfxdata="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" o:bullet="t">
         <v:imagedata r:id="rId1" o:title="" cropleft="-13198f" cropright="-4096f"/>
       </v:shape>
     </w:pict>

</xml_diff>